<commit_message>
Mise à jour du plan de cours
</commit_message>
<xml_diff>
--- a/utils/PC-420-5A5-A16.docx
+++ b/utils/PC-420-5A5-A16.docx
@@ -159,7 +159,15 @@
                 <w:bCs/>
                 <w:sz w:val="28"/>
               </w:rPr>
-              <w:t>2015</w:t>
+              <w:t>201</w:t>
+            </w:r>
+            <w:r>
+              <w:rPr>
+                <w:b/>
+                <w:bCs/>
+                <w:sz w:val="28"/>
+              </w:rPr>
+              <w:t>6</w:t>
             </w:r>
           </w:p>
         </w:tc>
@@ -729,14 +737,9 @@
             <w:pPr>
               <w:pStyle w:val="Lgende"/>
             </w:pPr>
-            <w:proofErr w:type="spellStart"/>
             <w:r>
               <w:t>Professeur</w:t>
             </w:r>
-            <w:r>
-              <w:t>-s</w:t>
-            </w:r>
-            <w:proofErr w:type="spellEnd"/>
             <w:r>
               <w:rPr>
                 <w:i/>
@@ -809,7 +812,7 @@
               <w:sym w:font="Wingdings" w:char="F02A"/>
             </w:r>
             <w:r>
-              <w:t xml:space="preserve"> courriel ou site Web</w:t>
+              <w:t xml:space="preserve"> courriel</w:t>
             </w:r>
           </w:p>
         </w:tc>
@@ -1795,13 +1798,6 @@
           </w:p>
           <w:p>
             <w:pPr>
-              <w:rPr>
-                <w:noProof/>
-              </w:rPr>
-            </w:pPr>
-          </w:p>
-          <w:p>
-            <w:pPr>
               <w:spacing w:before="120" w:after="120"/>
               <w:rPr>
                 <w:i/>
@@ -1812,11 +1808,6 @@
             <w:r>
               <w:t>Le cours préalable à ce cours est le 420-406-EM. De plus, ce cours est un prérequis absolu aux cours 420-609-EM (projet) et 420-60G-EM (stage).</w:t>
             </w:r>
-          </w:p>
-          <w:p>
-            <w:pPr>
-              <w:spacing w:before="120" w:after="120"/>
-            </w:pPr>
           </w:p>
         </w:tc>
       </w:tr>
@@ -2107,29 +2098,18 @@
               <w:spacing w:before="120" w:after="120"/>
               <w:ind w:left="288" w:hanging="288"/>
               <w:contextualSpacing w:val="0"/>
-              <w:rPr>
-                <w:color w:val="FF0000"/>
-              </w:rPr>
-            </w:pPr>
-            <w:r>
-              <w:rPr>
-                <w:color w:val="FF0000"/>
-              </w:rPr>
-              <w:t xml:space="preserve">tel que formulé dans le plan-cadre de cours </w:t>
-            </w:r>
-          </w:p>
-          <w:p>
-            <w:pPr>
-              <w:spacing w:before="120" w:after="120"/>
-              <w:rPr>
-                <w:color w:val="FF0000"/>
-              </w:rPr>
-            </w:pPr>
-            <w:r>
-              <w:rPr>
-                <w:color w:val="FF0000"/>
-              </w:rPr>
-              <w:t>OU</w:t>
+            </w:pPr>
+            <w:r>
+              <w:rPr>
+                <w:sz w:val="22"/>
+              </w:rPr>
+              <w:t>Avant la séance en classe, l’étudiant doi</w:t>
+            </w:r>
+            <w:r>
+              <w:rPr>
+                <w:sz w:val="22"/>
+              </w:rPr>
+              <w:t>t explorer des éléments de contenu et débuter des exercices de mise en œuvre.</w:t>
             </w:r>
           </w:p>
           <w:p>
@@ -2148,10 +2128,43 @@
             </w:pPr>
             <w:r>
               <w:rPr>
+                <w:sz w:val="22"/>
+              </w:rPr>
+              <w:t xml:space="preserve">Durant la séance en classe, le professeur distribue un quiz pour évaluer la compréhension des contenus de préparation, les étudiants par groupe de 2, complètent leurs exercices et comparent </w:t>
+            </w:r>
+            <w:r>
+              <w:rPr>
+                <w:sz w:val="22"/>
+              </w:rPr>
+              <w:lastRenderedPageBreak/>
+              <w:t>leurs solutions. Le professeur effectue des démonstrations ou des corrections commentées et il organise des discussions sur le contenu.</w:t>
+            </w:r>
+          </w:p>
+          <w:p>
+            <w:pPr>
+              <w:pStyle w:val="Pardeliste"/>
+              <w:numPr>
+                <w:ilvl w:val="0"/>
+                <w:numId w:val="10"/>
+              </w:numPr>
+              <w:tabs>
+                <w:tab w:val="clear" w:pos="720"/>
+              </w:tabs>
+              <w:spacing w:before="120" w:after="120"/>
+              <w:ind w:left="288" w:hanging="288"/>
+              <w:contextualSpacing w:val="0"/>
+            </w:pPr>
+            <w:r>
+              <w:rPr>
+                <w:sz w:val="22"/>
+              </w:rPr>
+              <w:t>Durant la période de laboratoire, chaque étudiant doit compléter individuellement ses travaux pratiques.</w:t>
+            </w:r>
+            <w:r>
+              <w:rPr>
                 <w:color w:val="FF0000"/>
               </w:rPr>
-              <w:lastRenderedPageBreak/>
-              <w:t>inscrire les « méthodes d’enseignement privilégiées et précisions sur ce que l’étudiant sera en mesure de faire ou aura développé » (PIEA, article 5.1f)</w:t>
+              <w:t xml:space="preserve"> </w:t>
             </w:r>
           </w:p>
         </w:tc>
@@ -3032,54 +3045,33 @@
           </w:tcPr>
           <w:p>
             <w:pPr>
-              <w:pStyle w:val="Textedemacro"/>
-              <w:tabs>
-                <w:tab w:val="clear" w:pos="480"/>
-                <w:tab w:val="clear" w:pos="960"/>
-                <w:tab w:val="clear" w:pos="1440"/>
-                <w:tab w:val="clear" w:pos="1920"/>
-                <w:tab w:val="clear" w:pos="2400"/>
-                <w:tab w:val="clear" w:pos="2880"/>
-                <w:tab w:val="clear" w:pos="3360"/>
-                <w:tab w:val="clear" w:pos="3840"/>
-                <w:tab w:val="clear" w:pos="4320"/>
-              </w:tabs>
               <w:spacing w:before="120" w:after="120"/>
-              <w:rPr>
-                <w:rFonts w:asciiTheme="minorHAnsi" w:hAnsiTheme="minorHAnsi" w:cstheme="minorHAnsi"/>
-                <w:color w:val="FF0000"/>
-                <w:szCs w:val="24"/>
-              </w:rPr>
-            </w:pPr>
-            <w:r>
-              <w:rPr>
-                <w:rFonts w:asciiTheme="minorHAnsi" w:hAnsiTheme="minorHAnsi" w:cstheme="minorHAnsi"/>
-                <w:color w:val="000000" w:themeColor="text1"/>
-                <w:szCs w:val="24"/>
+              <w:jc w:val="center"/>
+              <w:rPr>
+                <w:color w:val="000000" w:themeColor="text1"/>
+              </w:rPr>
+            </w:pPr>
+            <w:r>
+              <w:rPr>
+                <w:color w:val="000000" w:themeColor="text1"/>
               </w:rPr>
               <w:t>Projet phase 1</w:t>
             </w:r>
             <w:r>
               <w:rPr>
-                <w:rFonts w:asciiTheme="minorHAnsi" w:hAnsiTheme="minorHAnsi" w:cstheme="minorHAnsi"/>
-                <w:color w:val="000000" w:themeColor="text1"/>
-                <w:szCs w:val="24"/>
+                <w:color w:val="000000" w:themeColor="text1"/>
               </w:rPr>
               <w:t> :</w:t>
             </w:r>
             <w:r>
               <w:rPr>
-                <w:rFonts w:asciiTheme="minorHAnsi" w:hAnsiTheme="minorHAnsi" w:cstheme="minorHAnsi"/>
-                <w:color w:val="000000" w:themeColor="text1"/>
-                <w:szCs w:val="24"/>
+                <w:color w:val="000000" w:themeColor="text1"/>
               </w:rPr>
               <w:t xml:space="preserve"> </w:t>
             </w:r>
             <w:r>
               <w:rPr>
-                <w:rFonts w:asciiTheme="minorHAnsi" w:hAnsiTheme="minorHAnsi" w:cstheme="minorHAnsi"/>
-                <w:color w:val="000000" w:themeColor="text1"/>
-                <w:szCs w:val="24"/>
+                <w:color w:val="000000" w:themeColor="text1"/>
               </w:rPr>
               <w:t>modèle, service et écrans</w:t>
             </w:r>
@@ -3093,10 +3085,17 @@
           <w:p>
             <w:pPr>
               <w:spacing w:before="120" w:after="120"/>
-              <w:rPr>
-                <w:color w:val="FF0000"/>
-              </w:rPr>
-            </w:pPr>
+              <w:jc w:val="center"/>
+              <w:rPr>
+                <w:color w:val="000000" w:themeColor="text1"/>
+              </w:rPr>
+            </w:pPr>
+            <w:r>
+              <w:rPr>
+                <w:color w:val="000000" w:themeColor="text1"/>
+              </w:rPr>
+              <w:t>Individuel</w:t>
+            </w:r>
           </w:p>
         </w:tc>
         <w:tc>
@@ -3127,32 +3126,74 @@
           </w:tcPr>
           <w:p>
             <w:pPr>
+              <w:pStyle w:val="Pardeliste"/>
+              <w:numPr>
+                <w:ilvl w:val="0"/>
+                <w:numId w:val="30"/>
+              </w:numPr>
+              <w:ind w:left="158" w:hanging="180"/>
+              <w:rPr>
+                <w:color w:val="000000" w:themeColor="text1"/>
+              </w:rPr>
+            </w:pPr>
+            <w:r>
+              <w:rPr>
+                <w:color w:val="000000" w:themeColor="text1"/>
+              </w:rPr>
+              <w:t>Application fonctionnelle</w:t>
+            </w:r>
+          </w:p>
+          <w:p>
+            <w:pPr>
+              <w:pStyle w:val="Pardeliste"/>
+              <w:numPr>
+                <w:ilvl w:val="0"/>
+                <w:numId w:val="30"/>
+              </w:numPr>
+              <w:ind w:left="158" w:hanging="180"/>
+              <w:rPr>
+                <w:color w:val="0000FF"/>
+                <w:sz w:val="16"/>
+              </w:rPr>
+            </w:pPr>
+            <w:r>
+              <w:rPr>
+                <w:color w:val="000000" w:themeColor="text1"/>
+              </w:rPr>
+              <w:t>Respect de la demande</w:t>
+            </w:r>
+          </w:p>
+        </w:tc>
+        <w:tc>
+          <w:tcPr>
+            <w:tcW w:w="1296" w:type="dxa"/>
+            <w:vAlign w:val="center"/>
+          </w:tcPr>
+          <w:p>
+            <w:pPr>
               <w:spacing w:before="120" w:after="120"/>
               <w:jc w:val="center"/>
               <w:rPr>
-                <w:color w:val="0000FF"/>
-                <w:sz w:val="16"/>
-              </w:rPr>
-            </w:pPr>
-            <w:r>
-              <w:rPr>
-                <w:color w:val="FF0000"/>
-                <w:sz w:val="16"/>
-              </w:rPr>
-              <w:t xml:space="preserve">critères associés </w:t>
-            </w:r>
-            <w:r>
-              <w:rPr>
-                <w:color w:val="FF0000"/>
-                <w:sz w:val="16"/>
-              </w:rPr>
-              <w:t>à chacune des évaluations</w:t>
-            </w:r>
-          </w:p>
-        </w:tc>
-        <w:tc>
-          <w:tcPr>
-            <w:tcW w:w="1296" w:type="dxa"/>
+                <w:color w:val="000000" w:themeColor="text1"/>
+              </w:rPr>
+            </w:pPr>
+            <w:r>
+              <w:rPr>
+                <w:color w:val="000000" w:themeColor="text1"/>
+              </w:rPr>
+              <w:t xml:space="preserve">Semaine </w:t>
+            </w:r>
+            <w:r>
+              <w:rPr>
+                <w:color w:val="000000" w:themeColor="text1"/>
+              </w:rPr>
+              <w:t>5</w:t>
+            </w:r>
+          </w:p>
+        </w:tc>
+        <w:tc>
+          <w:tcPr>
+            <w:tcW w:w="1458" w:type="dxa"/>
             <w:vAlign w:val="center"/>
           </w:tcPr>
           <w:p>
@@ -3160,40 +3201,28 @@
               <w:spacing w:before="120" w:after="120"/>
               <w:jc w:val="center"/>
               <w:rPr>
-                <w:color w:val="FF0000"/>
-              </w:rPr>
-            </w:pPr>
-            <w:r>
-              <w:rPr>
-                <w:color w:val="FF0000"/>
-              </w:rPr>
-              <w:t>Semaine __</w:t>
-            </w:r>
-          </w:p>
-        </w:tc>
-        <w:tc>
-          <w:tcPr>
-            <w:tcW w:w="1458" w:type="dxa"/>
-            <w:vAlign w:val="center"/>
-          </w:tcPr>
-          <w:p>
-            <w:pPr>
-              <w:spacing w:before="120" w:after="120"/>
-              <w:ind w:right="347"/>
-              <w:jc w:val="right"/>
-              <w:rPr>
-                <w:color w:val="FF0000"/>
-              </w:rPr>
-            </w:pPr>
-            <w:r>
-              <w:rPr>
-                <w:color w:val="FF0000"/>
-              </w:rPr>
-              <w:t>20</w:t>
-            </w:r>
-            <w:r>
-              <w:rPr>
-                <w:color w:val="FF0000"/>
+                <w:color w:val="000000" w:themeColor="text1"/>
+                <w:sz w:val="24"/>
+              </w:rPr>
+            </w:pPr>
+            <w:r>
+              <w:rPr>
+                <w:color w:val="000000" w:themeColor="text1"/>
+                <w:sz w:val="24"/>
+              </w:rPr>
+              <w:t>16</w:t>
+            </w:r>
+            <w:r>
+              <w:rPr>
+                <w:color w:val="000000" w:themeColor="text1"/>
+                <w:sz w:val="24"/>
+              </w:rPr>
+              <w:t xml:space="preserve"> </w:t>
+            </w:r>
+            <w:r>
+              <w:rPr>
+                <w:color w:val="000000" w:themeColor="text1"/>
+                <w:sz w:val="24"/>
               </w:rPr>
               <w:t>%</w:t>
             </w:r>
@@ -3214,6 +3243,9 @@
             <w:pPr>
               <w:spacing w:before="120" w:after="120"/>
               <w:jc w:val="center"/>
+              <w:rPr>
+                <w:color w:val="000000" w:themeColor="text1"/>
+              </w:rPr>
             </w:pPr>
             <w:r>
               <w:rPr>
@@ -3312,6 +3344,9 @@
             <w:pPr>
               <w:spacing w:before="120" w:after="120"/>
               <w:jc w:val="center"/>
+              <w:rPr>
+                <w:color w:val="000000" w:themeColor="text1"/>
+              </w:rPr>
             </w:pPr>
             <w:r>
               <w:rPr>
@@ -3330,12 +3365,24 @@
             <w:pPr>
               <w:spacing w:before="120" w:after="120"/>
               <w:jc w:val="center"/>
-            </w:pPr>
-            <w:r>
-              <w:rPr>
-                <w:color w:val="000000" w:themeColor="text1"/>
-              </w:rPr>
-              <w:t>20 %</w:t>
+              <w:rPr>
+                <w:color w:val="000000" w:themeColor="text1"/>
+                <w:sz w:val="24"/>
+              </w:rPr>
+            </w:pPr>
+            <w:r>
+              <w:rPr>
+                <w:color w:val="000000" w:themeColor="text1"/>
+                <w:sz w:val="24"/>
+              </w:rPr>
+              <w:t>25</w:t>
+            </w:r>
+            <w:r>
+              <w:rPr>
+                <w:color w:val="000000" w:themeColor="text1"/>
+                <w:sz w:val="24"/>
+              </w:rPr>
+              <w:t xml:space="preserve"> %</w:t>
             </w:r>
           </w:p>
         </w:tc>
@@ -3352,30 +3399,15 @@
           </w:tcPr>
           <w:p>
             <w:pPr>
-              <w:pStyle w:val="Textedemacro"/>
-              <w:tabs>
-                <w:tab w:val="clear" w:pos="480"/>
-                <w:tab w:val="clear" w:pos="960"/>
-                <w:tab w:val="clear" w:pos="1440"/>
-                <w:tab w:val="clear" w:pos="1920"/>
-                <w:tab w:val="clear" w:pos="2400"/>
-                <w:tab w:val="clear" w:pos="2880"/>
-                <w:tab w:val="clear" w:pos="3360"/>
-                <w:tab w:val="clear" w:pos="3840"/>
-                <w:tab w:val="clear" w:pos="4320"/>
-              </w:tabs>
               <w:spacing w:before="120" w:after="120"/>
-              <w:rPr>
-                <w:rFonts w:asciiTheme="minorHAnsi" w:hAnsiTheme="minorHAnsi" w:cstheme="minorHAnsi"/>
-                <w:color w:val="000000" w:themeColor="text1"/>
-                <w:szCs w:val="24"/>
-              </w:rPr>
-            </w:pPr>
-            <w:r>
-              <w:rPr>
-                <w:rFonts w:asciiTheme="minorHAnsi" w:hAnsiTheme="minorHAnsi" w:cstheme="minorHAnsi"/>
-                <w:color w:val="000000" w:themeColor="text1"/>
-                <w:szCs w:val="24"/>
+              <w:jc w:val="center"/>
+              <w:rPr>
+                <w:color w:val="000000" w:themeColor="text1"/>
+              </w:rPr>
+            </w:pPr>
+            <w:r>
+              <w:rPr>
+                <w:color w:val="000000" w:themeColor="text1"/>
               </w:rPr>
               <w:t>Projet phase 2 :</w:t>
             </w:r>
@@ -3389,10 +3421,17 @@
           <w:p>
             <w:pPr>
               <w:spacing w:before="120" w:after="120"/>
-              <w:rPr>
-                <w:color w:val="000000" w:themeColor="text1"/>
-              </w:rPr>
-            </w:pPr>
+              <w:jc w:val="center"/>
+              <w:rPr>
+                <w:color w:val="000000" w:themeColor="text1"/>
+              </w:rPr>
+            </w:pPr>
+            <w:r>
+              <w:rPr>
+                <w:color w:val="000000" w:themeColor="text1"/>
+              </w:rPr>
+              <w:t>Individuel</w:t>
+            </w:r>
           </w:p>
         </w:tc>
         <w:tc>
@@ -3408,6 +3447,12 @@
                 <w:color w:val="000000" w:themeColor="text1"/>
               </w:rPr>
             </w:pPr>
+            <w:r>
+              <w:rPr>
+                <w:color w:val="000000" w:themeColor="text1"/>
+              </w:rPr>
+              <w:t>2</w:t>
+            </w:r>
           </w:p>
         </w:tc>
         <w:tc>
@@ -3427,6 +3472,31 @@
                 <w:color w:val="000000" w:themeColor="text1"/>
               </w:rPr>
             </w:pPr>
+            <w:r>
+              <w:rPr>
+                <w:color w:val="000000" w:themeColor="text1"/>
+              </w:rPr>
+              <w:t>Application fonctionnelle</w:t>
+            </w:r>
+          </w:p>
+          <w:p>
+            <w:pPr>
+              <w:pStyle w:val="Pardeliste"/>
+              <w:numPr>
+                <w:ilvl w:val="0"/>
+                <w:numId w:val="30"/>
+              </w:numPr>
+              <w:ind w:left="158" w:hanging="180"/>
+              <w:rPr>
+                <w:color w:val="000000" w:themeColor="text1"/>
+              </w:rPr>
+            </w:pPr>
+            <w:r>
+              <w:rPr>
+                <w:color w:val="000000" w:themeColor="text1"/>
+              </w:rPr>
+              <w:t>Respect de la demande</w:t>
+            </w:r>
           </w:p>
         </w:tc>
         <w:tc>
@@ -3442,6 +3512,12 @@
                 <w:color w:val="000000" w:themeColor="text1"/>
               </w:rPr>
             </w:pPr>
+            <w:r>
+              <w:rPr>
+                <w:color w:val="000000" w:themeColor="text1"/>
+              </w:rPr>
+              <w:t>Semaine 10</w:t>
+            </w:r>
           </w:p>
         </w:tc>
         <w:tc>
@@ -3452,17 +3528,32 @@
           <w:p>
             <w:pPr>
               <w:spacing w:before="120" w:after="120"/>
-              <w:ind w:right="347"/>
-              <w:jc w:val="right"/>
-              <w:rPr>
-                <w:color w:val="000000" w:themeColor="text1"/>
-              </w:rPr>
-            </w:pPr>
-            <w:r>
-              <w:rPr>
-                <w:color w:val="000000" w:themeColor="text1"/>
-              </w:rPr>
-              <w:t>20%</w:t>
+              <w:jc w:val="center"/>
+              <w:rPr>
+                <w:color w:val="000000" w:themeColor="text1"/>
+                <w:sz w:val="24"/>
+              </w:rPr>
+            </w:pPr>
+            <w:r>
+              <w:rPr>
+                <w:color w:val="000000" w:themeColor="text1"/>
+                <w:sz w:val="24"/>
+              </w:rPr>
+              <w:t>16</w:t>
+            </w:r>
+            <w:r>
+              <w:rPr>
+                <w:color w:val="000000" w:themeColor="text1"/>
+                <w:sz w:val="24"/>
+              </w:rPr>
+              <w:t xml:space="preserve"> </w:t>
+            </w:r>
+            <w:r>
+              <w:rPr>
+                <w:color w:val="000000" w:themeColor="text1"/>
+                <w:sz w:val="24"/>
+              </w:rPr>
+              <w:t>%</w:t>
             </w:r>
           </w:p>
         </w:tc>
@@ -3483,8 +3574,15 @@
           <w:p>
             <w:pPr>
               <w:spacing w:before="120" w:after="120"/>
-            </w:pPr>
-            <w:r>
+              <w:jc w:val="center"/>
+              <w:rPr>
+                <w:color w:val="000000" w:themeColor="text1"/>
+              </w:rPr>
+            </w:pPr>
+            <w:r>
+              <w:rPr>
+                <w:color w:val="000000" w:themeColor="text1"/>
+              </w:rPr>
               <w:t>Projet phase 3 :</w:t>
             </w:r>
           </w:p>
@@ -3500,7 +3598,17 @@
           <w:p>
             <w:pPr>
               <w:spacing w:before="120" w:after="120"/>
-            </w:pPr>
+              <w:jc w:val="center"/>
+              <w:rPr>
+                <w:color w:val="000000" w:themeColor="text1"/>
+              </w:rPr>
+            </w:pPr>
+            <w:r>
+              <w:rPr>
+                <w:color w:val="000000" w:themeColor="text1"/>
+              </w:rPr>
+              <w:t>Individuel</w:t>
+            </w:r>
           </w:p>
         </w:tc>
         <w:tc>
@@ -3519,6 +3627,12 @@
                 <w:szCs w:val="20"/>
               </w:rPr>
             </w:pPr>
+            <w:r>
+              <w:rPr>
+                <w:szCs w:val="20"/>
+              </w:rPr>
+              <w:t>2,3</w:t>
+            </w:r>
           </w:p>
         </w:tc>
         <w:tc>
@@ -3531,9 +3645,38 @@
           </w:tcPr>
           <w:p>
             <w:pPr>
-              <w:spacing w:before="120" w:after="120"/>
-              <w:jc w:val="center"/>
-            </w:pPr>
+              <w:pStyle w:val="Pardeliste"/>
+              <w:numPr>
+                <w:ilvl w:val="0"/>
+                <w:numId w:val="30"/>
+              </w:numPr>
+              <w:ind w:left="158" w:hanging="180"/>
+              <w:rPr>
+                <w:color w:val="000000" w:themeColor="text1"/>
+              </w:rPr>
+            </w:pPr>
+            <w:r>
+              <w:rPr>
+                <w:color w:val="000000" w:themeColor="text1"/>
+              </w:rPr>
+              <w:t>Application fonctionnelle</w:t>
+            </w:r>
+          </w:p>
+          <w:p>
+            <w:pPr>
+              <w:pStyle w:val="Pardeliste"/>
+              <w:numPr>
+                <w:ilvl w:val="0"/>
+                <w:numId w:val="30"/>
+              </w:numPr>
+              <w:ind w:left="158" w:hanging="180"/>
+            </w:pPr>
+            <w:r>
+              <w:rPr>
+                <w:color w:val="000000" w:themeColor="text1"/>
+              </w:rPr>
+              <w:t>Respect de la demande</w:t>
+            </w:r>
           </w:p>
         </w:tc>
         <w:tc>
@@ -3548,7 +3691,16 @@
             <w:pPr>
               <w:spacing w:before="120" w:after="120"/>
               <w:jc w:val="center"/>
-            </w:pPr>
+              <w:rPr>
+                <w:color w:val="000000" w:themeColor="text1"/>
+              </w:rPr>
+            </w:pPr>
+            <w:r>
+              <w:rPr>
+                <w:color w:val="000000" w:themeColor="text1"/>
+              </w:rPr>
+              <w:t>Semaine 14</w:t>
+            </w:r>
           </w:p>
         </w:tc>
         <w:tc>
@@ -3562,11 +3714,25 @@
           <w:p>
             <w:pPr>
               <w:spacing w:before="120" w:after="120"/>
-              <w:ind w:right="347"/>
-              <w:jc w:val="right"/>
-            </w:pPr>
-            <w:r>
-              <w:t>20%</w:t>
+              <w:jc w:val="center"/>
+              <w:rPr>
+                <w:color w:val="000000" w:themeColor="text1"/>
+                <w:sz w:val="24"/>
+              </w:rPr>
+            </w:pPr>
+            <w:r>
+              <w:rPr>
+                <w:color w:val="000000" w:themeColor="text1"/>
+                <w:sz w:val="24"/>
+              </w:rPr>
+              <w:t xml:space="preserve">17 </w:t>
+            </w:r>
+            <w:r>
+              <w:rPr>
+                <w:color w:val="000000" w:themeColor="text1"/>
+                <w:sz w:val="24"/>
+              </w:rPr>
+              <w:t>%</w:t>
             </w:r>
           </w:p>
         </w:tc>
@@ -3584,6 +3750,10 @@
           <w:p>
             <w:pPr>
               <w:spacing w:before="120" w:after="120"/>
+              <w:jc w:val="center"/>
+              <w:rPr>
+                <w:color w:val="000000" w:themeColor="text1"/>
+              </w:rPr>
             </w:pPr>
             <w:r>
               <w:rPr>
@@ -3601,6 +3771,10 @@
           <w:p>
             <w:pPr>
               <w:spacing w:before="120" w:after="120"/>
+              <w:jc w:val="center"/>
+              <w:rPr>
+                <w:color w:val="000000" w:themeColor="text1"/>
+              </w:rPr>
             </w:pPr>
             <w:r>
               <w:rPr>
@@ -3684,6 +3858,9 @@
             <w:pPr>
               <w:spacing w:before="120" w:after="120"/>
               <w:jc w:val="center"/>
+              <w:rPr>
+                <w:color w:val="000000" w:themeColor="text1"/>
+              </w:rPr>
             </w:pPr>
             <w:r>
               <w:rPr>
@@ -3707,14 +3884,25 @@
           <w:p>
             <w:pPr>
               <w:spacing w:before="120" w:after="120"/>
-              <w:ind w:right="347"/>
-              <w:jc w:val="right"/>
-            </w:pPr>
-            <w:r>
-              <w:rPr>
-                <w:color w:val="000000" w:themeColor="text1"/>
-              </w:rPr>
-              <w:t>20 %</w:t>
+              <w:jc w:val="center"/>
+              <w:rPr>
+                <w:color w:val="000000" w:themeColor="text1"/>
+                <w:sz w:val="24"/>
+              </w:rPr>
+            </w:pPr>
+            <w:r>
+              <w:rPr>
+                <w:color w:val="000000" w:themeColor="text1"/>
+                <w:sz w:val="24"/>
+              </w:rPr>
+              <w:t>25</w:t>
+            </w:r>
+            <w:r>
+              <w:rPr>
+                <w:color w:val="000000" w:themeColor="text1"/>
+                <w:sz w:val="24"/>
+              </w:rPr>
+              <w:t xml:space="preserve"> %</w:t>
             </w:r>
           </w:p>
         </w:tc>
@@ -3770,16 +3958,19 @@
           </w:tcPr>
           <w:p>
             <w:pPr>
-              <w:spacing w:before="60" w:after="60"/>
-              <w:ind w:right="347"/>
-              <w:jc w:val="right"/>
+              <w:spacing w:before="120" w:after="120"/>
+              <w:jc w:val="center"/>
               <w:rPr>
                 <w:b/>
+                <w:color w:val="000000" w:themeColor="text1"/>
+                <w:sz w:val="24"/>
               </w:rPr>
             </w:pPr>
             <w:r>
               <w:rPr>
                 <w:b/>
+                <w:color w:val="000000" w:themeColor="text1"/>
+                <w:sz w:val="24"/>
               </w:rPr>
               <w:t>100 %</w:t>
             </w:r>
@@ -3799,6 +3990,7 @@
         <w:pStyle w:val="Titre1"/>
       </w:pPr>
       <w:r>
+        <w:lastRenderedPageBreak/>
         <w:t>Matériel requis obligatoire</w:t>
       </w:r>
     </w:p>
@@ -3824,13 +4016,20 @@
         </w:rPr>
         <w:t>Aucun</w:t>
       </w:r>
+      <w:r>
+        <w:rPr>
+          <w:bCs/>
+          <w:color w:val="000000" w:themeColor="text1"/>
+          <w:szCs w:val="22"/>
+        </w:rPr>
+        <w:t>, une clé USB est fortement suggérée pour transporter vos fichiers.</w:t>
+      </w:r>
     </w:p>
     <w:p>
       <w:pPr>
         <w:pStyle w:val="Titre1"/>
       </w:pPr>
       <w:r>
-        <w:lastRenderedPageBreak/>
         <w:t>Médiagraphie</w:t>
       </w:r>
     </w:p>
@@ -3910,6 +4109,12 @@
         </w:rPr>
         <w:t>Android Studio</w:t>
       </w:r>
+      <w:r>
+        <w:rPr>
+          <w:color w:val="000000" w:themeColor="text1"/>
+        </w:rPr>
+        <w:t xml:space="preserve"> pour le développement Android</w:t>
+      </w:r>
     </w:p>
     <w:p>
       <w:pPr>
@@ -4132,10 +4337,16 @@
         <w:spacing w:before="120" w:after="120"/>
       </w:pPr>
       <w:r>
-        <w:rPr>
-          <w:highlight w:val="yellow"/>
-        </w:rPr>
-        <w:t>Les travaux exigés doivent être remis à la date, au lieu et au moment fixés par l’enseignant.  Pour un cas exceptionnel, une pénalité est de 10% par jour de retard sera appliquée.</w:t>
+        <w:t>Les travaux exigés doivent être remis à la date, au lieu et au moment fixés par l’enseignant.  Pour un</w:t>
+      </w:r>
+      <w:r>
+        <w:t xml:space="preserve"> cas exceptionnel, </w:t>
+      </w:r>
+      <w:r>
+        <w:t>un travail en retard pourra être accepté moyennant une pénalité de 10% par jour de retard</w:t>
+      </w:r>
+      <w:r>
+        <w:t>.</w:t>
       </w:r>
     </w:p>
     <w:p>
@@ -4299,73 +4510,21 @@
     </w:p>
     <w:p>
       <w:pPr>
-        <w:keepNext/>
-        <w:spacing w:before="120" w:after="120"/>
         <w:rPr>
-          <w:bCs/>
           <w:szCs w:val="22"/>
         </w:rPr>
       </w:pPr>
       <w:r>
-        <w:rPr>
-          <w:bCs/>
-        </w:rPr>
         <w:t xml:space="preserve">La </w:t>
       </w:r>
       <w:r>
         <w:rPr>
           <w:b/>
-          <w:bCs/>
         </w:rPr>
         <w:t xml:space="preserve">procédure départementale </w:t>
       </w:r>
       <w:r>
-        <w:rPr>
-          <w:bCs/>
-        </w:rPr>
-        <w:t>d’évaluation de la qua</w:t>
-      </w:r>
-      <w:r>
-        <w:t xml:space="preserve">lité du </w:t>
-      </w:r>
-      <w:r>
-        <w:t xml:space="preserve">français </w:t>
-      </w:r>
-      <w:r>
-        <w:t>est</w:t>
-      </w:r>
-      <w:r>
-        <w:t> :</w:t>
-      </w:r>
-    </w:p>
-    <w:p>
-      <w:pPr>
-        <w:pStyle w:val="Pardeliste"/>
-        <w:keepNext/>
-        <w:numPr>
-          <w:ilvl w:val="0"/>
-          <w:numId w:val="12"/>
-        </w:numPr>
-        <w:spacing w:before="120" w:after="120"/>
-        <w:ind w:left="288" w:hanging="288"/>
-        <w:rPr>
-          <w:color w:val="FF0000"/>
-          <w:highlight w:val="yellow"/>
-        </w:rPr>
-      </w:pPr>
-      <w:r>
-        <w:rPr>
-          <w:color w:val="FF0000"/>
-          <w:highlight w:val="yellow"/>
-        </w:rPr>
-        <w:t xml:space="preserve">indiquer ici les règles départementales quant à </w:t>
-      </w:r>
-      <w:r>
-        <w:rPr>
-          <w:color w:val="FF0000"/>
-          <w:highlight w:val="yellow"/>
-        </w:rPr>
-        <w:t>l’évaluation de la qualité du français</w:t>
+        <w:t>d’évaluation de la qualité du français est :</w:t>
       </w:r>
     </w:p>
     <w:p>
@@ -4376,67 +4535,57 @@
           <w:numId w:val="12"/>
         </w:numPr>
         <w:spacing w:before="120" w:after="120"/>
-        <w:ind w:left="288" w:hanging="288"/>
+        <w:ind w:right="397"/>
+        <w:contextualSpacing w:val="0"/>
+      </w:pPr>
+      <w:r>
+        <w:t>Dans tous les cours, la langue fera l’objet d’une évaluation. Au moins un des éléments suivants sera évalué :</w:t>
+      </w:r>
+    </w:p>
+    <w:p>
+      <w:pPr>
+        <w:pStyle w:val="Pardeliste"/>
+        <w:numPr>
+          <w:ilvl w:val="1"/>
+          <w:numId w:val="12"/>
+        </w:numPr>
+        <w:spacing w:before="120" w:after="120"/>
+        <w:ind w:right="397"/>
+        <w:contextualSpacing w:val="0"/>
         <w:rPr>
-          <w:color w:val="FF0000"/>
-          <w:highlight w:val="yellow"/>
+          <w:rFonts w:cs="Times New Roman"/>
+          <w:lang w:eastAsia="fr-CA"/>
         </w:rPr>
       </w:pPr>
       <w:r>
-        <w:rPr>
-          <w:color w:val="FF0000"/>
-          <w:highlight w:val="yellow"/>
-        </w:rPr>
-        <w:t xml:space="preserve">et </w:t>
-      </w:r>
-      <w:r>
-        <w:rPr>
-          <w:color w:val="FF0000"/>
-          <w:highlight w:val="yellow"/>
-        </w:rPr>
-        <w:t>présenter</w:t>
-      </w:r>
-      <w:r>
-        <w:rPr>
-          <w:color w:val="FF0000"/>
-          <w:highlight w:val="yellow"/>
-        </w:rPr>
-        <w:t xml:space="preserve"> la grille </w:t>
-      </w:r>
-      <w:r>
-        <w:rPr>
-          <w:color w:val="FF0000"/>
-          <w:highlight w:val="yellow"/>
-        </w:rPr>
-        <w:t>d</w:t>
-      </w:r>
-      <w:r>
-        <w:rPr>
-          <w:color w:val="FF0000"/>
-          <w:highlight w:val="yellow"/>
-        </w:rPr>
-        <w:t>épartement</w:t>
-      </w:r>
-      <w:r>
-        <w:rPr>
-          <w:color w:val="FF0000"/>
-          <w:highlight w:val="yellow"/>
-        </w:rPr>
-        <w:t xml:space="preserve">ale de correction de la qualité de la langue </w:t>
-      </w:r>
-      <w:r>
-        <w:rPr>
-          <w:color w:val="FF0000"/>
-          <w:highlight w:val="yellow"/>
-        </w:rPr>
-        <w:t>à la section 14 (annexe)</w:t>
-      </w:r>
-      <w:r>
-        <w:rPr>
-          <w:color w:val="FF0000"/>
-          <w:highlight w:val="yellow"/>
-        </w:rPr>
-        <w:t>.</w:t>
+        <w:t xml:space="preserve">Code </w:t>
+      </w:r>
+      <w:r>
+        <w:t>de la langue</w:t>
+      </w:r>
+      <w:r>
+        <w:t xml:space="preserve"> (syntaxe, grammaires, orthographe…)</w:t>
+      </w:r>
+    </w:p>
+    <w:p>
+      <w:pPr>
+        <w:pStyle w:val="Pardeliste"/>
+        <w:numPr>
+          <w:ilvl w:val="1"/>
+          <w:numId w:val="12"/>
+        </w:numPr>
+        <w:spacing w:before="120" w:after="120"/>
+        <w:ind w:right="397"/>
+        <w:contextualSpacing w:val="0"/>
+      </w:pPr>
+      <w:r>
+        <w:t>Vocabulaire et terminologie approprié</w:t>
+      </w:r>
+      <w:r>
+        <w:t>e</w:t>
+      </w:r>
+      <w:r>
+        <w:t xml:space="preserve"> au travail</w:t>
       </w:r>
     </w:p>
     <w:p>
@@ -4458,9 +4607,14 @@
       <w:r>
         <w:rPr>
           <w:color w:val="000000" w:themeColor="text1"/>
-          <w:highlight w:val="yellow"/>
         </w:rPr>
-        <w:t>Tout étudiant ayant cumulé l’équivalent de deux semaines d’absences non justifiées est automatiquement exclu du cours. Un rappel à l’ordre aura lieu après une semaine d’absence non justifiée.</w:t>
+        <w:t>Ne s’applique pas</w:t>
+      </w:r>
+      <w:r>
+        <w:rPr>
+          <w:color w:val="000000" w:themeColor="text1"/>
+        </w:rPr>
+        <w:t>.</w:t>
       </w:r>
     </w:p>
     <w:p>
@@ -4468,68 +4622,88 @@
         <w:pStyle w:val="Titre1"/>
       </w:pPr>
       <w:r>
+        <w:lastRenderedPageBreak/>
         <w:t>RÈGLES DÉPARTementales</w:t>
       </w:r>
     </w:p>
     <w:p>
       <w:pPr>
-        <w:spacing w:before="120" w:after="120"/>
-      </w:pPr>
-      <w:r>
-        <w:t xml:space="preserve">Certains départements ont recours à des règlements </w:t>
-      </w:r>
-      <w:r>
-        <w:t xml:space="preserve">ou à des dérogations </w:t>
-      </w:r>
-      <w:r>
-        <w:t xml:space="preserve">sur des </w:t>
-      </w:r>
-      <w:r>
         <w:rPr>
           <w:b/>
         </w:rPr>
-        <w:t xml:space="preserve">sujets qui exigent un traitement particulier, </w:t>
-      </w:r>
-      <w:r>
-        <w:t xml:space="preserve">par exemple : l’imposition d’une pénalité en cas d’absences répétées </w:t>
-      </w:r>
-      <w:r>
-        <w:t>(article 5.3.4 PIE</w:t>
-      </w:r>
-      <w:r>
-        <w:t>A) ou l’imposition d’une norme nationale ou professionnelle.</w:t>
-      </w:r>
+      </w:pPr>
       <w:r>
         <w:rPr>
           <w:b/>
         </w:rPr>
-        <w:t xml:space="preserve"> </w:t>
-      </w:r>
-      <w:r>
+        <w:t>Présence aux cours (article 5.3.4 PIEA)</w:t>
+      </w:r>
+    </w:p>
+    <w:p>
+      <w:r>
+        <w:t xml:space="preserve">La présence aux cours est une preuve d'engagement de l'étudiant dans ses études et constitue un gage de l'atteinte des objectifs d'un cours et de la réussite du programme. Dans le but de valoriser cet engagement de l'étudiant et l'atteinte des objectifs du cours, l'absence peut être l'objet de sanction. </w:t>
+      </w:r>
+    </w:p>
+    <w:p>
+      <w:r>
+        <w:t>Les professeurs consigneront les absences dans le système électronique de gestion des absences ou sur un registre que l’étudiant pourra consulter. Les exclusions seront signalées à la Direction des études qui en conservera le registre.</w:t>
+      </w:r>
+    </w:p>
+    <w:p>
+      <w:r>
+        <w:t>L’étudiant recevra un premier avis après des absences équivalentes à une semaine de cours.</w:t>
+      </w:r>
+    </w:p>
+    <w:p>
+      <w:pPr>
         <w:rPr>
-          <w:bCs/>
+          <w:u w:val="single"/>
         </w:rPr>
-        <w:t>Le</w:t>
-      </w:r>
-      <w:r>
-        <w:t xml:space="preserve"> cas échéant,</w:t>
-      </w:r>
-      <w:r>
+      </w:pPr>
+      <w:r>
+        <w:rPr>
+          <w:u w:val="single"/>
+        </w:rPr>
+        <w:t>Si l’étudiant cumule l’équivalent de deux semaines d’absence</w:t>
+      </w:r>
+      <w:r>
+        <w:rPr>
+          <w:b/>
+          <w:u w:val="single"/>
+        </w:rPr>
+        <w:t>, il sera définitivement exclu du cours.</w:t>
+      </w:r>
+    </w:p>
+    <w:p>
+      <w:pPr>
         <w:rPr>
           <w:b/>
         </w:rPr>
-        <w:t xml:space="preserve"> les mentionner sous cette rubrique</w:t>
-      </w:r>
-      <w:r>
-        <w:t>.</w:t>
-      </w:r>
+      </w:pPr>
     </w:p>
     <w:p>
       <w:pPr>
+        <w:rPr>
+          <w:b/>
+        </w:rPr>
+      </w:pPr>
+      <w:r>
+        <w:rPr>
+          <w:b/>
+        </w:rPr>
+        <w:t>Travaux d’équipe</w:t>
+      </w:r>
+    </w:p>
+    <w:p>
+      <w:r>
+        <w:t>Lors de travaux d’équipe en classe, la présence est obligatoire sous peine d’avoir la note zéro (0) au travail.</w:t>
+      </w:r>
+    </w:p>
+    <w:p>
+      <w:pPr>
         <w:pStyle w:val="Titre1"/>
       </w:pPr>
       <w:r>
-        <w:lastRenderedPageBreak/>
         <w:t>Politiques et règles institutionnelles</w:t>
       </w:r>
     </w:p>
@@ -4719,19 +4893,29 @@
     </w:p>
     <w:p>
       <w:pPr>
-        <w:spacing w:before="120" w:after="120"/>
-      </w:pPr>
-      <w:r>
-        <w:t xml:space="preserve">Au besoin, vous pouvez </w:t>
-      </w:r>
-      <w:r>
-        <w:t xml:space="preserve">mettre </w:t>
-      </w:r>
-      <w:r>
-        <w:t xml:space="preserve">dans cette section </w:t>
-      </w:r>
-      <w:r>
-        <w:t xml:space="preserve">toute information ou texte jugés opportuns dans le cadre d’un plan de cours. </w:t>
+        <w:pStyle w:val="Titre3"/>
+        <w:numPr>
+          <w:ilvl w:val="0"/>
+          <w:numId w:val="0"/>
+        </w:numPr>
+        <w:ind w:left="720" w:hanging="720"/>
+      </w:pPr>
+      <w:r>
+        <w:t>G</w:t>
+      </w:r>
+      <w:r>
+        <w:t>rille départementale de corre</w:t>
+      </w:r>
+      <w:r>
+        <w:t>ction de la qualité de la langue</w:t>
+      </w:r>
+      <w:r>
+        <w:t>.</w:t>
+      </w:r>
+    </w:p>
+    <w:p>
+      <w:r>
+        <w:t>À venir</w:t>
       </w:r>
     </w:p>
     <w:p>
@@ -4741,41 +4925,6 @@
           <w:color w:val="FF0000"/>
         </w:rPr>
       </w:pPr>
-      <w:r>
-        <w:rPr>
-          <w:color w:val="FF0000"/>
-          <w:highlight w:val="yellow"/>
-        </w:rPr>
-        <w:t>À titre d’</w:t>
-      </w:r>
-      <w:r>
-        <w:rPr>
-          <w:color w:val="FF0000"/>
-          <w:highlight w:val="yellow"/>
-        </w:rPr>
-        <w:t xml:space="preserve">exemple : </w:t>
-      </w:r>
-      <w:r>
-        <w:rPr>
-          <w:color w:val="FF0000"/>
-          <w:highlight w:val="yellow"/>
-        </w:rPr>
-        <w:t>grille départementale de corre</w:t>
-      </w:r>
-      <w:r>
-        <w:rPr>
-          <w:color w:val="FF0000"/>
-          <w:highlight w:val="yellow"/>
-        </w:rPr>
-        <w:t>ction de la qualité de la langue</w:t>
-      </w:r>
-      <w:r>
-        <w:rPr>
-          <w:color w:val="FF0000"/>
-          <w:highlight w:val="yellow"/>
-        </w:rPr>
-        <w:t>.</w:t>
-      </w:r>
       <w:bookmarkStart w:id="0" w:name="_GoBack"/>
       <w:bookmarkEnd w:id="0"/>
     </w:p>
@@ -4859,7 +5008,7 @@
         <w:sz w:val="16"/>
         <w:lang w:val="fr-FR"/>
       </w:rPr>
-      <w:t>2</w:t>
+      <w:t>6</w:t>
     </w:r>
     <w:r>
       <w:rPr>
@@ -5027,7 +5176,7 @@
         <w:rFonts w:ascii="Symbol" w:hAnsi="Symbol" w:hint="default"/>
       </w:rPr>
     </w:lvl>
-    <w:lvl w:ilvl="1" w:tplc="0C0C0003" w:tentative="1">
+    <w:lvl w:ilvl="1" w:tplc="0C0C0003">
       <w:start w:val="1"/>
       <w:numFmt w:val="bullet"/>
       <w:lvlText w:val="o"/>
@@ -6570,7 +6719,7 @@
       </w:pPr>
     </w:pPrDefault>
   </w:docDefaults>
-  <w:latentStyles w:defLockedState="0" w:defUIPriority="99" w:defSemiHidden="0" w:defUnhideWhenUsed="0" w:defQFormat="0" w:count="380">
+  <w:latentStyles w:defLockedState="0" w:defUIPriority="99" w:defSemiHidden="0" w:defUnhideWhenUsed="0" w:defQFormat="0" w:count="381">
     <w:lsdException w:name="Normal" w:uiPriority="0" w:qFormat="1"/>
     <w:lsdException w:name="heading 1" w:uiPriority="9" w:qFormat="1"/>
     <w:lsdException w:name="heading 2" w:semiHidden="1" w:uiPriority="9" w:unhideWhenUsed="1" w:qFormat="1"/>
@@ -6676,7 +6825,6 @@
     <w:lsdException w:name="HTML Sample" w:semiHidden="1" w:unhideWhenUsed="1"/>
     <w:lsdException w:name="HTML Typewriter" w:semiHidden="1" w:unhideWhenUsed="1"/>
     <w:lsdException w:name="HTML Variable" w:semiHidden="1" w:unhideWhenUsed="1"/>
-    <w:lsdException w:name="Normal Table" w:semiHidden="1" w:unhideWhenUsed="1"/>
     <w:lsdException w:name="annotation subject" w:semiHidden="1" w:unhideWhenUsed="1"/>
     <w:lsdException w:name="No List" w:semiHidden="1" w:unhideWhenUsed="1"/>
     <w:lsdException w:name="Outline List 1" w:semiHidden="1" w:unhideWhenUsed="1"/>
@@ -6723,10 +6871,8 @@
     <w:lsdException w:name="Table Subtle 2" w:semiHidden="1" w:unhideWhenUsed="1"/>
     <w:lsdException w:name="Table Web 1" w:semiHidden="1" w:unhideWhenUsed="1"/>
     <w:lsdException w:name="Table Web 2" w:semiHidden="1" w:unhideWhenUsed="1"/>
-    <w:lsdException w:name="Table Web 3" w:semiHidden="1" w:unhideWhenUsed="1"/>
     <w:lsdException w:name="Balloon Text" w:semiHidden="1" w:unhideWhenUsed="1"/>
     <w:lsdException w:name="Table Grid" w:uiPriority="59"/>
-    <w:lsdException w:name="Table Theme" w:semiHidden="1" w:unhideWhenUsed="1"/>
     <w:lsdException w:name="Placeholder Text" w:semiHidden="1"/>
     <w:lsdException w:name="No Spacing" w:uiPriority="1" w:qFormat="1"/>
     <w:lsdException w:name="Light Shading" w:uiPriority="60"/>
@@ -6942,6 +7088,7 @@
     <w:lsdException w:name="List Table 5 Dark Accent 6" w:uiPriority="50"/>
     <w:lsdException w:name="List Table 6 Colorful Accent 6" w:uiPriority="51"/>
     <w:lsdException w:name="List Table 7 Colorful Accent 6" w:uiPriority="52"/>
+    <w:lsdException w:name="Mention" w:semiHidden="1" w:unhideWhenUsed="1"/>
   </w:latentStyles>
   <w:style w:type="paragraph" w:default="1" w:styleId="Normal">
     <w:name w:val="Normal"/>
@@ -7028,7 +7175,6 @@
     <w:next w:val="Normal"/>
     <w:link w:val="Titre4Car"/>
     <w:uiPriority w:val="9"/>
-    <w:semiHidden/>
     <w:unhideWhenUsed/>
     <w:qFormat/>
     <w:rsid w:val="00A734E5"/>
@@ -8269,7 +8415,7 @@
 </file>
 
 <file path=customXml/itemProps4.xml><?xml version="1.0" encoding="utf-8"?>
-<ds:datastoreItem xmlns:ds="http://schemas.openxmlformats.org/officeDocument/2006/customXml" ds:itemID="{4AACA060-C11F-5E44-9BC8-D016057A6A89}">
+<ds:datastoreItem xmlns:ds="http://schemas.openxmlformats.org/officeDocument/2006/customXml" ds:itemID="{8341283E-8BA5-EE4B-9F7D-9CA4B580C8BA}">
   <ds:schemaRefs>
     <ds:schemaRef ds:uri="http://schemas.openxmlformats.org/officeDocument/2006/bibliography"/>
   </ds:schemaRefs>

</xml_diff>